<commit_message>
updated week one notes a bit
</commit_message>
<xml_diff>
--- a/Week 01/Francisco Guerrero/Week one 4-22 notes.docx
+++ b/Week 01/Francisco Guerrero/Week one 4-22 notes.docx
@@ -1139,6 +1139,8 @@
       <w:r>
         <w:t>, Action, event, lambda, LINQ</w:t>
       </w:r>
+      <w:bookmarkStart w:id="0" w:name="_GoBack"/>
+      <w:bookmarkEnd w:id="0"/>
     </w:p>
     <w:p>
       <w:pPr>
@@ -3402,8 +3404,6 @@
       <w:r>
         <w:t xml:space="preserve">Generics </w:t>
       </w:r>
-      <w:bookmarkStart w:id="0" w:name="_GoBack"/>
-      <w:bookmarkEnd w:id="0"/>
     </w:p>
     <w:p>
       <w:pPr>
@@ -5327,30 +5327,40 @@
       <w:pPr>
         <w:pStyle w:val="NoSpacing"/>
       </w:pPr>
-      <w:r>
-        <w:t>Throw -</w:t>
-      </w:r>
-      <w:r>
-        <w:t xml:space="preserve">refers to initial/line of code where the error </w:t>
-      </w:r>
       <w:proofErr w:type="gramStart"/>
       <w:r>
-        <w:t>happens(</w:t>
+        <w:t>  throw</w:t>
       </w:r>
       <w:proofErr w:type="gramEnd"/>
       <w:r>
-        <w:t>passing the buck), person who gave you the error, not the root cause of the error</w:t>
-      </w:r>
-    </w:p>
-    <w:p>
-      <w:pPr>
-        <w:pStyle w:val="NoSpacing"/>
-      </w:pPr>
-      <w:r>
-        <w:t>Throw exception</w:t>
-      </w:r>
-      <w:r>
-        <w:t>-refer to exactly this line</w:t>
+        <w:t xml:space="preserve"> ex resets the stack trace (so your errors would appear to originate from </w:t>
+      </w:r>
+      <w:proofErr w:type="spellStart"/>
+      <w:r>
+        <w:t>HandleException</w:t>
+      </w:r>
+      <w:proofErr w:type="spellEnd"/>
+      <w:r>
+        <w:t>)</w:t>
+      </w:r>
+      <w:r>
+        <w:t>(pass the buck)</w:t>
+      </w:r>
+      <w:r>
+        <w:t xml:space="preserve"> </w:t>
+      </w:r>
+    </w:p>
+    <w:p>
+      <w:pPr>
+        <w:pStyle w:val="NoSpacing"/>
+      </w:pPr>
+      <w:proofErr w:type="gramStart"/>
+      <w:r>
+        <w:t>  throw</w:t>
+      </w:r>
+      <w:proofErr w:type="gramEnd"/>
+      <w:r>
+        <w:t xml:space="preserve"> doesn't - the original offender would be preserved</w:t>
       </w:r>
     </w:p>
     <w:p>
@@ -9127,7 +9137,6 @@
   <w:style w:type="character" w:default="1" w:styleId="DefaultParagraphFont">
     <w:name w:val="Default Paragraph Font"/>
     <w:uiPriority w:val="1"/>
-    <w:semiHidden/>
     <w:unhideWhenUsed/>
   </w:style>
   <w:style w:type="table" w:default="1" w:styleId="TableNormal">
@@ -9565,7 +9574,7 @@
 </file>
 
 <file path=customXml/itemProps1.xml><?xml version="1.0" encoding="utf-8"?>
-<ds:datastoreItem xmlns:ds="http://schemas.openxmlformats.org/officeDocument/2006/customXml" ds:itemID="{CD369242-BB23-4973-BBEA-BA391043BA7A}">
+<ds:datastoreItem xmlns:ds="http://schemas.openxmlformats.org/officeDocument/2006/customXml" ds:itemID="{EE179CC5-B6FB-4A0D-A3F1-048C3D7ABC9D}">
   <ds:schemaRefs>
     <ds:schemaRef ds:uri="http://schemas.openxmlformats.org/officeDocument/2006/bibliography"/>
   </ds:schemaRefs>

</xml_diff>